<commit_message>
req spec almost finished
</commit_message>
<xml_diff>
--- a/req_spec/req_specification.docx
+++ b/req_spec/req_specification.docx
@@ -64,16 +64,25 @@
     <w:p/>
     <w:p/>
     <w:p>
+      <w:pPr>
+        <w:ind w:left="567"/>
+      </w:pPr>
       <w:r>
         <w:t>Daniel Blixt</w:t>
       </w:r>
     </w:p>
     <w:p>
+      <w:pPr>
+        <w:ind w:left="567"/>
+      </w:pPr>
       <w:r>
         <w:t>Mårten Isaksson</w:t>
       </w:r>
     </w:p>
     <w:p>
+      <w:pPr>
+        <w:ind w:left="567"/>
+      </w:pPr>
       <w:r>
         <w:t>Daniel Nilsson</w:t>
       </w:r>
@@ -296,21 +305,1465 @@
     </w:p>
     <w:p>
       <w:r>
-        <w:t>The user interface of the website will be in English, but there is no requirement on language of user submitted content such as events and comments.</w:t>
-      </w:r>
-    </w:p>
-    <w:p/>
-    <w:p/>
-    <w:p/>
-    <w:p/>
-    <w:p/>
-    <w:p/>
+        <w:t>The user interface of the website will be in English, but there is no requirement</w:t>
+      </w:r>
+      <w:r>
+        <w:t>s</w:t>
+      </w:r>
+      <w:r>
+        <w:t xml:space="preserve"> on language of user submitted content such as events and comments.</w:t>
+      </w:r>
+    </w:p>
+    <w:p/>
+    <w:p/>
+    <w:p/>
+    <w:p/>
+    <w:p/>
+    <w:p/>
+    <w:p/>
+    <w:p/>
+    <w:p/>
+    <w:p/>
+    <w:p>
+      <w:pPr>
+        <w:pStyle w:val="Rubrik1"/>
+        <w:rPr>
+          <w:lang w:val="en-US"/>
+        </w:rPr>
+      </w:pPr>
+      <w:r>
+        <w:rPr>
+          <w:lang w:val="en-US"/>
+        </w:rPr>
+        <w:lastRenderedPageBreak/>
+        <w:t>System Requirement</w:t>
+      </w:r>
+    </w:p>
     <w:p>
       <w:pPr>
         <w:pStyle w:val="Rubrik2"/>
       </w:pPr>
-      <w:r>
-        <w:t>Functional requirements</w:t>
+    </w:p>
+    <w:p>
+      <w:pPr>
+        <w:pStyle w:val="Rubrik2"/>
+      </w:pPr>
+      <w:r>
+        <w:t>System Description</w:t>
+      </w:r>
+    </w:p>
+    <w:p>
+      <w:r>
+        <w:t>This system will consist of three parts, a website for user interaction, a web</w:t>
+      </w:r>
+      <w:r>
+        <w:t xml:space="preserve"> </w:t>
+      </w:r>
+      <w:r>
+        <w:t>server and a database. The website will be the central point where the users can interact with each other while the web</w:t>
+      </w:r>
+      <w:r>
+        <w:t xml:space="preserve"> </w:t>
+      </w:r>
+      <w:r>
+        <w:t xml:space="preserve">server will handle all the information </w:t>
+      </w:r>
+      <w:r>
+        <w:t>for</w:t>
+      </w:r>
+      <w:r>
+        <w:t xml:space="preserve"> the system. </w:t>
+      </w:r>
+      <w:r>
+        <w:t>User contributed data should be saved and stored in a database.</w:t>
+      </w:r>
+    </w:p>
+    <w:p/>
+    <w:p>
+      <w:r>
+        <w:t xml:space="preserve">The website will be used for hosting a personal profile of the user where he or she can </w:t>
+      </w:r>
+      <w:r>
+        <w:t>enter</w:t>
+      </w:r>
+      <w:r>
+        <w:t xml:space="preserve"> information about themselves and their dogs. This profile will then be used for posting or joining “dog” events such as walks or playtimes. On the website there will also be a location based feed for each user where other events from other users will be posted. </w:t>
+      </w:r>
+    </w:p>
+    <w:p/>
+    <w:p>
+      <w:r>
+        <w:t>For the location filtered feed the lo</w:t>
+      </w:r>
+      <w:r>
+        <w:t xml:space="preserve">cation of the user must be know, it will therefore be possible for the user to select their </w:t>
+      </w:r>
+      <w:r>
+        <w:t xml:space="preserve">location on a map, the location should also be automatically </w:t>
+      </w:r>
+      <w:r>
+        <w:t>suggested</w:t>
+      </w:r>
+      <w:r>
+        <w:t xml:space="preserve"> if geolocation is supported by the browser.</w:t>
+      </w:r>
+    </w:p>
+    <w:p/>
+    <w:p>
+      <w:r>
+        <w:t xml:space="preserve">The web application should run on IBM </w:t>
+      </w:r>
+      <w:proofErr w:type="spellStart"/>
+      <w:r>
+        <w:t>B</w:t>
+      </w:r>
+      <w:r>
+        <w:t>luemix</w:t>
+      </w:r>
+      <w:proofErr w:type="spellEnd"/>
+      <w:r>
+        <w:t>. J</w:t>
+      </w:r>
+      <w:r>
+        <w:t xml:space="preserve">ava </w:t>
+      </w:r>
+      <w:r>
+        <w:t>should</w:t>
+      </w:r>
+      <w:r>
+        <w:t xml:space="preserve"> be used as the server side  language</w:t>
+      </w:r>
+      <w:r>
+        <w:t xml:space="preserve"> along with </w:t>
+      </w:r>
+      <w:r>
+        <w:t>J</w:t>
+      </w:r>
+      <w:r>
+        <w:t>ava Server Faces.</w:t>
+      </w:r>
+      <w:r>
+        <w:t xml:space="preserve"> </w:t>
+      </w:r>
+      <w:r>
+        <w:t xml:space="preserve">The client side should be developed </w:t>
+      </w:r>
+      <w:r>
+        <w:t>using</w:t>
+      </w:r>
+      <w:r>
+        <w:t xml:space="preserve"> HTML, CSS and </w:t>
+      </w:r>
+      <w:proofErr w:type="spellStart"/>
+      <w:r>
+        <w:t>javascript</w:t>
+      </w:r>
+      <w:proofErr w:type="spellEnd"/>
+      <w:r>
+        <w:t>.</w:t>
+      </w:r>
+    </w:p>
+    <w:p/>
+    <w:p/>
+    <w:p/>
+    <w:p>
+      <w:pPr>
+        <w:keepNext/>
+        <w:ind w:left="709"/>
+      </w:pPr>
+      <w:r>
+        <w:rPr>
+          <w:noProof/>
+          <w:lang w:eastAsia="sv-SE" w:bidi="ar-SA"/>
+        </w:rPr>
+        <w:drawing>
+          <wp:inline distT="0" distB="0" distL="0" distR="0">
+            <wp:extent cx="1457325" cy="2790825"/>
+            <wp:effectExtent l="19050" t="0" r="9525" b="0"/>
+            <wp:docPr id="1" name="Bild 1" descr="C:\Users\Daniel\Documents\GitHub\2DV512\req_spec\Pictures\Block diagram.png"/>
+            <wp:cNvGraphicFramePr>
+              <a:graphicFrameLocks xmlns:a="http://schemas.openxmlformats.org/drawingml/2006/main" noChangeAspect="1"/>
+            </wp:cNvGraphicFramePr>
+            <a:graphic xmlns:a="http://schemas.openxmlformats.org/drawingml/2006/main">
+              <a:graphicData uri="http://schemas.openxmlformats.org/drawingml/2006/picture">
+                <pic:pic xmlns:pic="http://schemas.openxmlformats.org/drawingml/2006/picture">
+                  <pic:nvPicPr>
+                    <pic:cNvPr id="0" name="Picture 1" descr="C:\Users\Daniel\Documents\GitHub\2DV512\req_spec\Pictures\Block diagram.png"/>
+                    <pic:cNvPicPr>
+                      <a:picLocks noChangeAspect="1" noChangeArrowheads="1"/>
+                    </pic:cNvPicPr>
+                  </pic:nvPicPr>
+                  <pic:blipFill>
+                    <a:blip r:embed="rId7" cstate="print"/>
+                    <a:srcRect/>
+                    <a:stretch>
+                      <a:fillRect/>
+                    </a:stretch>
+                  </pic:blipFill>
+                  <pic:spPr bwMode="auto">
+                    <a:xfrm>
+                      <a:off x="0" y="0"/>
+                      <a:ext cx="1457325" cy="2790825"/>
+                    </a:xfrm>
+                    <a:prstGeom prst="rect">
+                      <a:avLst/>
+                    </a:prstGeom>
+                    <a:noFill/>
+                    <a:ln w="9525">
+                      <a:noFill/>
+                      <a:miter lim="800000"/>
+                      <a:headEnd/>
+                      <a:tailEnd/>
+                    </a:ln>
+                  </pic:spPr>
+                </pic:pic>
+              </a:graphicData>
+            </a:graphic>
+          </wp:inline>
+        </w:drawing>
+      </w:r>
+    </w:p>
+    <w:p>
+      <w:pPr>
+        <w:pStyle w:val="Beskrivning"/>
+        <w:rPr>
+          <w:b w:val="0"/>
+          <w:color w:val="auto"/>
+        </w:rPr>
+      </w:pPr>
+      <w:r>
+        <w:rPr>
+          <w:color w:val="auto"/>
+        </w:rPr>
+        <w:t xml:space="preserve">                        Figure 1  </w:t>
+      </w:r>
+      <w:r>
+        <w:rPr>
+          <w:b w:val="0"/>
+          <w:color w:val="auto"/>
+        </w:rPr>
+        <w:t>System overview.</w:t>
+      </w:r>
+    </w:p>
+    <w:p/>
+    <w:p/>
+    <w:p/>
+    <w:p>
+      <w:pPr>
+        <w:spacing w:after="200" w:line="276" w:lineRule="auto"/>
+        <w:rPr>
+          <w:rFonts w:asciiTheme="majorHAnsi" w:eastAsiaTheme="majorEastAsia" w:hAnsiTheme="majorHAnsi"/>
+          <w:b/>
+          <w:bCs/>
+          <w:i/>
+          <w:iCs/>
+          <w:szCs w:val="28"/>
+        </w:rPr>
+      </w:pPr>
+      <w:r>
+        <w:br w:type="page"/>
+      </w:r>
+    </w:p>
+    <w:p>
+      <w:pPr>
+        <w:pStyle w:val="Rubrik2"/>
+      </w:pPr>
+      <w:r>
+        <w:lastRenderedPageBreak/>
+        <w:t>User interface</w:t>
+      </w:r>
+    </w:p>
+    <w:p>
+      <w:r>
+        <w:t xml:space="preserve">A user of the application should see a login page when he or she opens the website. If the user does not already have an </w:t>
+      </w:r>
+      <w:r>
+        <w:t>account</w:t>
+      </w:r>
+      <w:r>
+        <w:t xml:space="preserve"> he or she will be asked to create one to be able to use the </w:t>
+      </w:r>
+      <w:r>
+        <w:t>application</w:t>
+      </w:r>
+      <w:r>
+        <w:t>.</w:t>
+      </w:r>
+      <w:r>
+        <w:t xml:space="preserve"> To create an account three things should be required, the name of the user, his or her email address along with a password for use on the website.</w:t>
+      </w:r>
+    </w:p>
+    <w:p/>
+    <w:p>
+      <w:pPr>
+        <w:keepNext/>
+      </w:pPr>
+      <w:r>
+        <w:rPr>
+          <w:noProof/>
+          <w:lang w:eastAsia="sv-SE" w:bidi="ar-SA"/>
+        </w:rPr>
+        <w:drawing>
+          <wp:inline distT="0" distB="0" distL="0" distR="0">
+            <wp:extent cx="5762625" cy="3514725"/>
+            <wp:effectExtent l="19050" t="0" r="9525" b="0"/>
+            <wp:docPr id="2" name="Bild 2" descr="C:\Users\Daniel\Documents\GitHub\2DV512\req_spec\Pictures\Login page.png"/>
+            <wp:cNvGraphicFramePr>
+              <a:graphicFrameLocks xmlns:a="http://schemas.openxmlformats.org/drawingml/2006/main" noChangeAspect="1"/>
+            </wp:cNvGraphicFramePr>
+            <a:graphic xmlns:a="http://schemas.openxmlformats.org/drawingml/2006/main">
+              <a:graphicData uri="http://schemas.openxmlformats.org/drawingml/2006/picture">
+                <pic:pic xmlns:pic="http://schemas.openxmlformats.org/drawingml/2006/picture">
+                  <pic:nvPicPr>
+                    <pic:cNvPr id="0" name="Picture 2" descr="C:\Users\Daniel\Documents\GitHub\2DV512\req_spec\Pictures\Login page.png"/>
+                    <pic:cNvPicPr>
+                      <a:picLocks noChangeAspect="1" noChangeArrowheads="1"/>
+                    </pic:cNvPicPr>
+                  </pic:nvPicPr>
+                  <pic:blipFill>
+                    <a:blip r:embed="rId8" cstate="print"/>
+                    <a:srcRect/>
+                    <a:stretch>
+                      <a:fillRect/>
+                    </a:stretch>
+                  </pic:blipFill>
+                  <pic:spPr bwMode="auto">
+                    <a:xfrm>
+                      <a:off x="0" y="0"/>
+                      <a:ext cx="5762625" cy="3514725"/>
+                    </a:xfrm>
+                    <a:prstGeom prst="rect">
+                      <a:avLst/>
+                    </a:prstGeom>
+                    <a:noFill/>
+                    <a:ln w="9525">
+                      <a:noFill/>
+                      <a:miter lim="800000"/>
+                      <a:headEnd/>
+                      <a:tailEnd/>
+                    </a:ln>
+                  </pic:spPr>
+                </pic:pic>
+              </a:graphicData>
+            </a:graphic>
+          </wp:inline>
+        </w:drawing>
+      </w:r>
+    </w:p>
+    <w:p>
+      <w:pPr>
+        <w:pStyle w:val="Beskrivning"/>
+        <w:rPr>
+          <w:b w:val="0"/>
+          <w:color w:val="auto"/>
+        </w:rPr>
+      </w:pPr>
+      <w:r>
+        <w:rPr>
+          <w:color w:val="auto"/>
+        </w:rPr>
+        <w:t xml:space="preserve">Figure 2 </w:t>
+      </w:r>
+      <w:r>
+        <w:rPr>
+          <w:color w:val="auto"/>
+        </w:rPr>
+        <w:t xml:space="preserve"> </w:t>
+      </w:r>
+      <w:r>
+        <w:rPr>
+          <w:b w:val="0"/>
+          <w:color w:val="auto"/>
+        </w:rPr>
+        <w:t>Login page of website.</w:t>
+      </w:r>
+    </w:p>
+    <w:p/>
+    <w:p>
+      <w:r>
+        <w:t>If the user already have an account he or she can use it to login to the website. Each user should have their own profile page.</w:t>
+      </w:r>
+      <w:r>
+        <w:t xml:space="preserve"> </w:t>
+      </w:r>
+      <w:r>
+        <w:t>T</w:t>
+      </w:r>
+      <w:r>
+        <w:t>he</w:t>
+      </w:r>
+      <w:r>
+        <w:t xml:space="preserve"> profile </w:t>
+      </w:r>
+      <w:r>
+        <w:t>should</w:t>
+      </w:r>
+      <w:r>
+        <w:t xml:space="preserve"> include personal information such as </w:t>
+      </w:r>
+      <w:r>
+        <w:t>name, description, location</w:t>
+      </w:r>
+      <w:r>
+        <w:t xml:space="preserve"> and dogs. </w:t>
+      </w:r>
+      <w:r>
+        <w:t xml:space="preserve">If location is not set there will be no </w:t>
+      </w:r>
+      <w:r>
+        <w:t>constraints</w:t>
+      </w:r>
+      <w:r>
+        <w:t xml:space="preserve"> on the feed and the latest events from everywhere should be shown.</w:t>
+      </w:r>
+    </w:p>
+    <w:p/>
+    <w:p>
+      <w:r>
+        <w:t>When this is done they will get access to the main page which is a feed and a menu of different actions such as creating/deleting events, join other events or list events which they have either created or joined.</w:t>
+      </w:r>
+    </w:p>
+    <w:p/>
+    <w:p>
+      <w:r>
+        <w:t>When a specific event is chosen the user will be taken to that events information page. Here the user can see the information that the creator of the event has posted</w:t>
+      </w:r>
+      <w:r>
+        <w:t>. They should also be able to send a request to join the event, which th</w:t>
+      </w:r>
+      <w:r>
+        <w:t>e cerate will have to approve</w:t>
+      </w:r>
+      <w:r>
+        <w:t xml:space="preserve">. </w:t>
+      </w:r>
+      <w:r>
+        <w:t xml:space="preserve">If they are approved by the creator they will get access to the event and </w:t>
+      </w:r>
+      <w:r>
+        <w:t>should then be able to read and post comments on the event page.</w:t>
+      </w:r>
+    </w:p>
+    <w:p/>
+    <w:p>
+      <w:pPr>
+        <w:jc w:val="center"/>
+      </w:pPr>
+    </w:p>
+    <w:p/>
+    <w:p/>
+    <w:p/>
+    <w:p/>
+    <w:p/>
+    <w:p>
+      <w:pPr>
+        <w:keepNext/>
+      </w:pPr>
+      <w:r>
+        <w:rPr>
+          <w:noProof/>
+          <w:lang w:eastAsia="sv-SE" w:bidi="ar-SA"/>
+        </w:rPr>
+        <w:drawing>
+          <wp:inline distT="0" distB="0" distL="0" distR="0">
+            <wp:extent cx="5829300" cy="2866395"/>
+            <wp:effectExtent l="19050" t="19050" r="19050" b="10155"/>
+            <wp:docPr id="3" name="Bild 3" descr="C:\Users\Daniel\Documents\GitHub\2DV512\req_spec\Pictures\main page2.png"/>
+            <wp:cNvGraphicFramePr>
+              <a:graphicFrameLocks xmlns:a="http://schemas.openxmlformats.org/drawingml/2006/main" noChangeAspect="1"/>
+            </wp:cNvGraphicFramePr>
+            <a:graphic xmlns:a="http://schemas.openxmlformats.org/drawingml/2006/main">
+              <a:graphicData uri="http://schemas.openxmlformats.org/drawingml/2006/picture">
+                <pic:pic xmlns:pic="http://schemas.openxmlformats.org/drawingml/2006/picture">
+                  <pic:nvPicPr>
+                    <pic:cNvPr id="0" name="Picture 3" descr="C:\Users\Daniel\Documents\GitHub\2DV512\req_spec\Pictures\main page2.png"/>
+                    <pic:cNvPicPr>
+                      <a:picLocks noChangeAspect="1" noChangeArrowheads="1"/>
+                    </pic:cNvPicPr>
+                  </pic:nvPicPr>
+                  <pic:blipFill>
+                    <a:blip r:embed="rId9" cstate="print"/>
+                    <a:srcRect/>
+                    <a:stretch>
+                      <a:fillRect/>
+                    </a:stretch>
+                  </pic:blipFill>
+                  <pic:spPr bwMode="auto">
+                    <a:xfrm>
+                      <a:off x="0" y="0"/>
+                      <a:ext cx="5829300" cy="2866395"/>
+                    </a:xfrm>
+                    <a:prstGeom prst="rect">
+                      <a:avLst/>
+                    </a:prstGeom>
+                    <a:noFill/>
+                    <a:ln w="9525">
+                      <a:solidFill>
+                        <a:schemeClr val="tx1"/>
+                      </a:solidFill>
+                      <a:miter lim="800000"/>
+                      <a:headEnd/>
+                      <a:tailEnd/>
+                    </a:ln>
+                  </pic:spPr>
+                </pic:pic>
+              </a:graphicData>
+            </a:graphic>
+          </wp:inline>
+        </w:drawing>
+      </w:r>
+    </w:p>
+    <w:p>
+      <w:pPr>
+        <w:pStyle w:val="Beskrivning"/>
+        <w:rPr>
+          <w:b w:val="0"/>
+          <w:color w:val="auto"/>
+        </w:rPr>
+      </w:pPr>
+      <w:r>
+        <w:rPr>
+          <w:color w:val="auto"/>
+        </w:rPr>
+        <w:t xml:space="preserve">Figure 3  </w:t>
+      </w:r>
+      <w:r>
+        <w:rPr>
+          <w:b w:val="0"/>
+          <w:color w:val="auto"/>
+        </w:rPr>
+        <w:t>The</w:t>
+      </w:r>
+      <w:r>
+        <w:rPr>
+          <w:color w:val="auto"/>
+        </w:rPr>
+        <w:t xml:space="preserve"> </w:t>
+      </w:r>
+      <w:r>
+        <w:rPr>
+          <w:b w:val="0"/>
+          <w:color w:val="auto"/>
+        </w:rPr>
+        <w:t>m</w:t>
+      </w:r>
+      <w:r>
+        <w:rPr>
+          <w:b w:val="0"/>
+          <w:color w:val="auto"/>
+        </w:rPr>
+        <w:t>ain page which a signed in user will see.</w:t>
+      </w:r>
+    </w:p>
+    <w:p/>
+    <w:p/>
+    <w:p/>
+    <w:p>
+      <w:pPr>
+        <w:pStyle w:val="Rubrik1"/>
+        <w:rPr>
+          <w:lang w:val="en-US"/>
+        </w:rPr>
+      </w:pPr>
+      <w:r>
+        <w:rPr>
+          <w:lang w:val="en-US"/>
+        </w:rPr>
+        <w:t>Functional Requirements</w:t>
+      </w:r>
+    </w:p>
+    <w:p/>
+    <w:p>
+      <w:pPr>
+        <w:pStyle w:val="Rubrik2"/>
+      </w:pPr>
+      <w:r>
+        <w:t>User Class - Regular Users</w:t>
+      </w:r>
+    </w:p>
+    <w:p/>
+    <w:p>
+      <w:pPr>
+        <w:pStyle w:val="Rubrik3"/>
+      </w:pPr>
+      <w:r>
+        <w:t>FR</w:t>
+      </w:r>
+      <w:r>
+        <w:t>1</w:t>
+      </w:r>
+      <w:r>
+        <w:t>.1</w:t>
+      </w:r>
+    </w:p>
+    <w:p>
+      <w:r>
+        <w:rPr>
+          <w:b/>
+        </w:rPr>
+        <w:t>Title:</w:t>
+      </w:r>
+      <w:r>
+        <w:t xml:space="preserve"> </w:t>
+      </w:r>
+      <w:r>
+        <w:t>Register account</w:t>
+      </w:r>
+    </w:p>
+    <w:p>
+      <w:r>
+        <w:rPr>
+          <w:b/>
+        </w:rPr>
+        <w:t xml:space="preserve">Description: </w:t>
+      </w:r>
+      <w:r>
+        <w:t xml:space="preserve">A user should be able to visit the website and register an account if they do not already have one. </w:t>
+      </w:r>
+      <w:r>
+        <w:t xml:space="preserve">The user must provide their name, email address and password. </w:t>
+      </w:r>
+      <w:r>
+        <w:t xml:space="preserve">Only one account for a given email </w:t>
+      </w:r>
+      <w:r>
+        <w:t>address is allowed.</w:t>
+      </w:r>
+      <w:r>
+        <w:t xml:space="preserve"> </w:t>
+      </w:r>
+    </w:p>
+    <w:p/>
+    <w:p>
+      <w:pPr>
+        <w:pStyle w:val="Rubrik3"/>
+      </w:pPr>
+      <w:r>
+        <w:t>FR1.2</w:t>
+      </w:r>
+    </w:p>
+    <w:p>
+      <w:r>
+        <w:rPr>
+          <w:b/>
+        </w:rPr>
+        <w:t>Title:</w:t>
+      </w:r>
+      <w:r>
+        <w:t xml:space="preserve"> </w:t>
+      </w:r>
+      <w:r>
+        <w:t>Sign in</w:t>
+      </w:r>
+    </w:p>
+    <w:p>
+      <w:r>
+        <w:rPr>
+          <w:b/>
+        </w:rPr>
+        <w:t xml:space="preserve">Description: </w:t>
+      </w:r>
+      <w:r>
+        <w:t>Give</w:t>
+      </w:r>
+      <w:r>
+        <w:t>n</w:t>
+      </w:r>
+      <w:r>
+        <w:t xml:space="preserve"> </w:t>
+      </w:r>
+      <w:r>
+        <w:t>that</w:t>
+      </w:r>
+      <w:r>
+        <w:t xml:space="preserve"> a user has registered an </w:t>
+      </w:r>
+      <w:r>
+        <w:t>account</w:t>
+      </w:r>
+      <w:r>
+        <w:t xml:space="preserve">, then the use should be able to login into the web application and access their </w:t>
+      </w:r>
+      <w:r>
+        <w:t>feed.</w:t>
+      </w:r>
+    </w:p>
+    <w:p>
+      <w:r>
+        <w:rPr>
+          <w:b/>
+        </w:rPr>
+        <w:t>Dependency:</w:t>
+      </w:r>
+      <w:r>
+        <w:rPr>
+          <w:b/>
+        </w:rPr>
+        <w:t xml:space="preserve"> </w:t>
+      </w:r>
+      <w:r>
+        <w:t>1</w:t>
+      </w:r>
+      <w:r>
+        <w:t>.1</w:t>
+      </w:r>
+    </w:p>
+    <w:p/>
+    <w:p>
+      <w:pPr>
+        <w:pStyle w:val="Rubrik3"/>
+      </w:pPr>
+      <w:r>
+        <w:t>FR1.3</w:t>
+      </w:r>
+    </w:p>
+    <w:p>
+      <w:r>
+        <w:rPr>
+          <w:b/>
+        </w:rPr>
+        <w:t>Title:</w:t>
+      </w:r>
+      <w:r>
+        <w:t xml:space="preserve"> </w:t>
+      </w:r>
+      <w:r>
+        <w:t>Retrieve password</w:t>
+      </w:r>
+    </w:p>
+    <w:p>
+      <w:r>
+        <w:rPr>
+          <w:b/>
+        </w:rPr>
+        <w:t xml:space="preserve">Description: </w:t>
+      </w:r>
+      <w:r>
+        <w:t xml:space="preserve">Given that a user </w:t>
+      </w:r>
+      <w:r>
+        <w:t>h</w:t>
+      </w:r>
+      <w:r>
+        <w:t>a</w:t>
+      </w:r>
+      <w:r>
+        <w:t>s</w:t>
+      </w:r>
+      <w:r>
+        <w:t xml:space="preserve"> registered an account, then the user should be able to retrieve his/her password </w:t>
+      </w:r>
+      <w:r>
+        <w:t>by email if it is forgotten.</w:t>
+      </w:r>
+    </w:p>
+    <w:p>
+      <w:r>
+        <w:rPr>
+          <w:b/>
+        </w:rPr>
+        <w:t xml:space="preserve">Dependency: </w:t>
+      </w:r>
+      <w:r>
+        <w:t>1</w:t>
+      </w:r>
+      <w:r>
+        <w:t>.1</w:t>
+      </w:r>
+    </w:p>
+    <w:p/>
+    <w:p/>
+    <w:p/>
+    <w:p>
+      <w:pPr>
+        <w:pStyle w:val="Rubrik3"/>
+      </w:pPr>
+      <w:r>
+        <w:t>FR1.4</w:t>
+      </w:r>
+    </w:p>
+    <w:p>
+      <w:r>
+        <w:rPr>
+          <w:b/>
+        </w:rPr>
+        <w:t>Title:</w:t>
+      </w:r>
+      <w:r>
+        <w:t xml:space="preserve"> </w:t>
+      </w:r>
+      <w:r>
+        <w:t>Profile page</w:t>
+      </w:r>
+    </w:p>
+    <w:p>
+      <w:r>
+        <w:rPr>
+          <w:b/>
+        </w:rPr>
+        <w:t xml:space="preserve">Description: </w:t>
+      </w:r>
+      <w:r>
+        <w:t xml:space="preserve"> A </w:t>
+      </w:r>
+      <w:r>
+        <w:t>registered</w:t>
+      </w:r>
+      <w:r>
+        <w:t xml:space="preserve"> user sho</w:t>
+      </w:r>
+      <w:r>
+        <w:t xml:space="preserve">uld have their own profile page which they </w:t>
+      </w:r>
+      <w:r>
+        <w:t>should</w:t>
+      </w:r>
+      <w:r>
+        <w:t xml:space="preserve"> be able to edit.</w:t>
+      </w:r>
+      <w:r>
+        <w:t xml:space="preserve"> This included their name, a profile picture, location,</w:t>
+      </w:r>
+      <w:r>
+        <w:t xml:space="preserve"> gender, description and dogs.</w:t>
+      </w:r>
+    </w:p>
+    <w:p>
+      <w:r>
+        <w:rPr>
+          <w:b/>
+        </w:rPr>
+        <w:t xml:space="preserve">Dependency: </w:t>
+      </w:r>
+      <w:r>
+        <w:t>1</w:t>
+      </w:r>
+      <w:r>
+        <w:t>.1</w:t>
+      </w:r>
+      <w:r>
+        <w:t xml:space="preserve">, </w:t>
+      </w:r>
+      <w:r>
+        <w:t>1.</w:t>
+      </w:r>
+      <w:r>
+        <w:t>2</w:t>
+      </w:r>
+    </w:p>
+    <w:p/>
+    <w:p>
+      <w:pPr>
+        <w:pStyle w:val="Rubrik3"/>
+      </w:pPr>
+      <w:r>
+        <w:t>FR1.5</w:t>
+      </w:r>
+    </w:p>
+    <w:p>
+      <w:r>
+        <w:rPr>
+          <w:b/>
+        </w:rPr>
+        <w:t>Title:</w:t>
+      </w:r>
+      <w:r>
+        <w:t xml:space="preserve"> </w:t>
+      </w:r>
+      <w:r>
+        <w:t>Dogs</w:t>
+      </w:r>
+    </w:p>
+    <w:p>
+      <w:r>
+        <w:rPr>
+          <w:b/>
+        </w:rPr>
+        <w:t xml:space="preserve">Description: </w:t>
+      </w:r>
+      <w:r>
+        <w:t xml:space="preserve"> </w:t>
+      </w:r>
+      <w:r>
+        <w:t xml:space="preserve">A registered </w:t>
+      </w:r>
+      <w:r>
+        <w:t xml:space="preserve">and signed in </w:t>
+      </w:r>
+      <w:r>
+        <w:t>user should be able to add their dogs on their profile page.</w:t>
+      </w:r>
+      <w:r>
+        <w:t xml:space="preserve"> </w:t>
+      </w:r>
+      <w:r>
+        <w:t>W</w:t>
+      </w:r>
+      <w:r>
+        <w:t>hen registering a dog</w:t>
+      </w:r>
+      <w:r>
+        <w:t xml:space="preserve">, information </w:t>
+      </w:r>
+      <w:r>
+        <w:t>must be entered. This included name, race, age, gender and a picture.</w:t>
+      </w:r>
+    </w:p>
+    <w:p/>
+    <w:p>
+      <w:r>
+        <w:t xml:space="preserve">A user should also be able to edit information about </w:t>
+      </w:r>
+      <w:r>
+        <w:t>an already added dog as well as</w:t>
+      </w:r>
+      <w:r>
+        <w:t xml:space="preserve"> removing it completely.</w:t>
+      </w:r>
+    </w:p>
+    <w:p>
+      <w:r>
+        <w:rPr>
+          <w:b/>
+        </w:rPr>
+        <w:t xml:space="preserve">Dependency: </w:t>
+      </w:r>
+      <w:r>
+        <w:t>1</w:t>
+      </w:r>
+      <w:r>
+        <w:t>.1</w:t>
+      </w:r>
+      <w:r>
+        <w:t xml:space="preserve">, </w:t>
+      </w:r>
+      <w:r>
+        <w:t>1.</w:t>
+      </w:r>
+      <w:r>
+        <w:t>2</w:t>
+      </w:r>
+      <w:r>
+        <w:t xml:space="preserve">, </w:t>
+      </w:r>
+      <w:r>
+        <w:t>1.</w:t>
+      </w:r>
+      <w:r>
+        <w:t>4</w:t>
+      </w:r>
+    </w:p>
+    <w:p/>
+    <w:p>
+      <w:pPr>
+        <w:pStyle w:val="Rubrik3"/>
+      </w:pPr>
+      <w:r>
+        <w:t>FR1.6</w:t>
+      </w:r>
+    </w:p>
+    <w:p>
+      <w:r>
+        <w:rPr>
+          <w:b/>
+        </w:rPr>
+        <w:t>Title:</w:t>
+      </w:r>
+      <w:r>
+        <w:t xml:space="preserve"> </w:t>
+      </w:r>
+      <w:r>
+        <w:t>Create event</w:t>
+      </w:r>
+    </w:p>
+    <w:p>
+      <w:r>
+        <w:rPr>
+          <w:b/>
+        </w:rPr>
+        <w:t xml:space="preserve">Description: </w:t>
+      </w:r>
+      <w:r>
+        <w:t xml:space="preserve"> A registered </w:t>
+      </w:r>
+      <w:r>
+        <w:t>and signed in user</w:t>
+      </w:r>
+      <w:r>
+        <w:t xml:space="preserve"> sho</w:t>
+      </w:r>
+      <w:r>
+        <w:t>uld be able create a new event, when creating an event information must be supplied, this includes title</w:t>
+      </w:r>
+      <w:r>
+        <w:t xml:space="preserve">, </w:t>
+      </w:r>
+      <w:r>
+        <w:t xml:space="preserve">decryption, date, </w:t>
+      </w:r>
+      <w:r>
+        <w:t xml:space="preserve">time and </w:t>
+      </w:r>
+      <w:r>
+        <w:t>location</w:t>
+      </w:r>
+      <w:r>
+        <w:t>.</w:t>
+      </w:r>
+    </w:p>
+    <w:p>
+      <w:r>
+        <w:rPr>
+          <w:b/>
+        </w:rPr>
+        <w:t xml:space="preserve">Dependency: </w:t>
+      </w:r>
+      <w:r>
+        <w:t>1.1, 1.2</w:t>
+      </w:r>
+    </w:p>
+    <w:p/>
+    <w:p>
+      <w:pPr>
+        <w:pStyle w:val="Rubrik3"/>
+      </w:pPr>
+      <w:r>
+        <w:t>FR1.7</w:t>
+      </w:r>
+    </w:p>
+    <w:p>
+      <w:r>
+        <w:rPr>
+          <w:b/>
+        </w:rPr>
+        <w:t>Title:</w:t>
+      </w:r>
+      <w:r>
+        <w:t xml:space="preserve"> </w:t>
+      </w:r>
+      <w:r>
+        <w:t xml:space="preserve">View </w:t>
+      </w:r>
+      <w:r>
+        <w:t>feed</w:t>
+      </w:r>
+    </w:p>
+    <w:p>
+      <w:r>
+        <w:rPr>
+          <w:b/>
+        </w:rPr>
+        <w:t xml:space="preserve">Description: </w:t>
+      </w:r>
+      <w:r>
+        <w:t xml:space="preserve"> A registered and signed in user should </w:t>
+      </w:r>
+      <w:r>
+        <w:t>see nearby event in his/her feed.</w:t>
+      </w:r>
+      <w:r>
+        <w:t xml:space="preserve"> </w:t>
+      </w:r>
+      <w:r>
+        <w:t xml:space="preserve">The events in the feed should be filtered on the event location and the </w:t>
+      </w:r>
+      <w:r>
+        <w:t>location set by the user in his/her profile.</w:t>
+      </w:r>
+    </w:p>
+    <w:p>
+      <w:r>
+        <w:rPr>
+          <w:b/>
+        </w:rPr>
+        <w:t xml:space="preserve">Dependency: </w:t>
+      </w:r>
+      <w:r>
+        <w:t>1.1, 1.2</w:t>
+      </w:r>
+      <w:r>
+        <w:t>, 1.4</w:t>
+      </w:r>
+      <w:r>
+        <w:t>, 1.6</w:t>
+      </w:r>
+    </w:p>
+    <w:p/>
+    <w:p>
+      <w:pPr>
+        <w:pStyle w:val="Rubrik3"/>
+      </w:pPr>
+      <w:r>
+        <w:t>FR1.8</w:t>
+      </w:r>
+    </w:p>
+    <w:p>
+      <w:r>
+        <w:rPr>
+          <w:b/>
+        </w:rPr>
+        <w:t>Title:</w:t>
+      </w:r>
+      <w:r>
+        <w:t xml:space="preserve"> </w:t>
+      </w:r>
+      <w:r>
+        <w:t>Edit event</w:t>
+      </w:r>
+    </w:p>
+    <w:p>
+      <w:r>
+        <w:rPr>
+          <w:b/>
+        </w:rPr>
+        <w:t xml:space="preserve">Description: </w:t>
+      </w:r>
+      <w:r>
+        <w:t xml:space="preserve"> A registered and signed in user </w:t>
+      </w:r>
+      <w:r>
+        <w:t>shou</w:t>
+      </w:r>
+      <w:r>
+        <w:t xml:space="preserve">ld be able to edit his/her own </w:t>
+      </w:r>
+      <w:r>
+        <w:t>event</w:t>
+      </w:r>
+      <w:r>
+        <w:t>s</w:t>
+      </w:r>
+      <w:r>
+        <w:t>. Title, description, time and location should be possible to edit.</w:t>
+      </w:r>
+      <w:r>
+        <w:t xml:space="preserve"> </w:t>
+      </w:r>
+    </w:p>
+    <w:p>
+      <w:r>
+        <w:rPr>
+          <w:b/>
+        </w:rPr>
+        <w:t xml:space="preserve">Dependency: </w:t>
+      </w:r>
+      <w:r>
+        <w:t>1.1, 1.2</w:t>
+      </w:r>
+      <w:r>
+        <w:t>, 1.6</w:t>
+      </w:r>
+    </w:p>
+    <w:p/>
+    <w:p>
+      <w:pPr>
+        <w:pStyle w:val="Rubrik3"/>
+      </w:pPr>
+      <w:r>
+        <w:t>FR1.9</w:t>
+      </w:r>
+    </w:p>
+    <w:p>
+      <w:r>
+        <w:rPr>
+          <w:b/>
+        </w:rPr>
+        <w:t>Title:</w:t>
+      </w:r>
+      <w:r>
+        <w:t xml:space="preserve"> Cancel event</w:t>
+      </w:r>
+    </w:p>
+    <w:p>
+      <w:r>
+        <w:rPr>
+          <w:b/>
+        </w:rPr>
+        <w:lastRenderedPageBreak/>
+        <w:t xml:space="preserve">Description: </w:t>
+      </w:r>
+      <w:r>
+        <w:t xml:space="preserve"> A registered and signed in user should be able </w:t>
+      </w:r>
+      <w:r>
+        <w:t>to cancel his/her own events.</w:t>
+      </w:r>
+    </w:p>
+    <w:p>
+      <w:r>
+        <w:rPr>
+          <w:b/>
+        </w:rPr>
+        <w:t xml:space="preserve">Dependency: </w:t>
+      </w:r>
+      <w:r>
+        <w:t>1.1, 1.2, 1.6</w:t>
+      </w:r>
+    </w:p>
+    <w:p/>
+    <w:p/>
+    <w:p>
+      <w:pPr>
+        <w:pStyle w:val="Rubrik3"/>
+      </w:pPr>
+      <w:r>
+        <w:t>FR1.10</w:t>
+      </w:r>
+    </w:p>
+    <w:p>
+      <w:r>
+        <w:rPr>
+          <w:b/>
+        </w:rPr>
+        <w:t>Title:</w:t>
+      </w:r>
+      <w:r>
+        <w:t xml:space="preserve"> </w:t>
+      </w:r>
+      <w:r>
+        <w:t>Request j</w:t>
+      </w:r>
+      <w:r>
+        <w:t>oin event</w:t>
+      </w:r>
+    </w:p>
+    <w:p>
+      <w:r>
+        <w:rPr>
+          <w:b/>
+        </w:rPr>
+        <w:t xml:space="preserve">Description: </w:t>
+      </w:r>
+      <w:r>
+        <w:t xml:space="preserve"> A registered and signed in user should be </w:t>
+      </w:r>
+      <w:r>
+        <w:t>able to request to join other users events.</w:t>
+      </w:r>
+      <w:r>
+        <w:t xml:space="preserve"> The user should not get access to the event until the request has been approved.</w:t>
+      </w:r>
+    </w:p>
+    <w:p>
+      <w:r>
+        <w:rPr>
+          <w:b/>
+        </w:rPr>
+        <w:t xml:space="preserve">Dependency: </w:t>
+      </w:r>
+      <w:r>
+        <w:t>1.1, 1.2, 1.6</w:t>
+      </w:r>
+    </w:p>
+    <w:p/>
+    <w:p>
+      <w:pPr>
+        <w:pStyle w:val="Rubrik3"/>
+      </w:pPr>
+      <w:r>
+        <w:t>FR1.11</w:t>
+      </w:r>
+    </w:p>
+    <w:p>
+      <w:r>
+        <w:rPr>
+          <w:b/>
+        </w:rPr>
+        <w:t>Title:</w:t>
+      </w:r>
+      <w:r>
+        <w:t xml:space="preserve"> </w:t>
+      </w:r>
+      <w:r>
+        <w:t xml:space="preserve"> Approve join request</w:t>
+      </w:r>
+    </w:p>
+    <w:p>
+      <w:r>
+        <w:rPr>
+          <w:b/>
+        </w:rPr>
+        <w:t xml:space="preserve">Description: </w:t>
+      </w:r>
+      <w:r>
+        <w:t xml:space="preserve"> A registered and signed in user should be able to </w:t>
+      </w:r>
+      <w:r>
+        <w:t xml:space="preserve">approve or decline request from other users to </w:t>
+      </w:r>
+      <w:r>
+        <w:t>join his/her event.</w:t>
+      </w:r>
+    </w:p>
+    <w:p>
+      <w:r>
+        <w:rPr>
+          <w:b/>
+        </w:rPr>
+        <w:t xml:space="preserve">Dependency: </w:t>
+      </w:r>
+      <w:r>
+        <w:t>1.1, 1.2, 1.6</w:t>
+      </w:r>
+      <w:r>
+        <w:t>, 1.10</w:t>
+      </w:r>
+    </w:p>
+    <w:p/>
+    <w:p>
+      <w:pPr>
+        <w:pStyle w:val="Rubrik3"/>
+      </w:pPr>
+      <w:r>
+        <w:t>FR1.12</w:t>
+      </w:r>
+    </w:p>
+    <w:p>
+      <w:r>
+        <w:rPr>
+          <w:b/>
+        </w:rPr>
+        <w:t>Title:</w:t>
+      </w:r>
+      <w:r>
+        <w:t xml:space="preserve">  </w:t>
+      </w:r>
+      <w:r>
+        <w:t>Comment on event</w:t>
+      </w:r>
+    </w:p>
+    <w:p>
+      <w:r>
+        <w:rPr>
+          <w:b/>
+        </w:rPr>
+        <w:t xml:space="preserve">Description: </w:t>
+      </w:r>
+      <w:r>
+        <w:t xml:space="preserve"> A registered and signed in user </w:t>
+      </w:r>
+      <w:r>
+        <w:t xml:space="preserve">that has joined an event should </w:t>
+      </w:r>
+      <w:r>
+        <w:t xml:space="preserve">be able to post comments on that </w:t>
+      </w:r>
+      <w:r>
+        <w:t>event.</w:t>
+      </w:r>
+    </w:p>
+    <w:p>
+      <w:r>
+        <w:rPr>
+          <w:b/>
+        </w:rPr>
+        <w:t xml:space="preserve">Dependency: </w:t>
+      </w:r>
+      <w:r>
+        <w:t>1.1, 1.2, 1.6, 1.10</w:t>
+      </w:r>
+      <w:r>
+        <w:t>, 1.11</w:t>
+      </w:r>
+    </w:p>
+    <w:p/>
+    <w:p>
+      <w:pPr>
+        <w:pStyle w:val="Rubrik3"/>
+      </w:pPr>
+      <w:r>
+        <w:t>FR1.</w:t>
+      </w:r>
+      <w:r>
+        <w:t>13</w:t>
+      </w:r>
+    </w:p>
+    <w:p>
+      <w:r>
+        <w:rPr>
+          <w:b/>
+        </w:rPr>
+        <w:t>Title:</w:t>
+      </w:r>
+      <w:r>
+        <w:t xml:space="preserve">  </w:t>
+      </w:r>
+      <w:r>
+        <w:t>Leave event</w:t>
+      </w:r>
+    </w:p>
+    <w:p>
+      <w:r>
+        <w:rPr>
+          <w:b/>
+        </w:rPr>
+        <w:t xml:space="preserve">Description: </w:t>
+      </w:r>
+      <w:r>
+        <w:t xml:space="preserve"> A registered and signed in </w:t>
+      </w:r>
+      <w:r>
+        <w:t>that has joined another users event s</w:t>
+      </w:r>
+      <w:r>
+        <w:t>hould be able to leave the event if desired.</w:t>
+      </w:r>
+    </w:p>
+    <w:p>
+      <w:r>
+        <w:rPr>
+          <w:b/>
+        </w:rPr>
+        <w:t xml:space="preserve">Dependency: </w:t>
+      </w:r>
+      <w:r>
+        <w:t>1.1, 1.2, 1.6, 1.10</w:t>
+      </w:r>
+    </w:p>
+    <w:p/>
+    <w:p>
+      <w:pPr>
+        <w:pStyle w:val="Rubrik3"/>
+      </w:pPr>
+      <w:r>
+        <w:t>FR1.14</w:t>
+      </w:r>
+    </w:p>
+    <w:p>
+      <w:r>
+        <w:rPr>
+          <w:b/>
+        </w:rPr>
+        <w:t>Title:</w:t>
+      </w:r>
+      <w:r>
+        <w:t xml:space="preserve"> </w:t>
+      </w:r>
+      <w:r>
+        <w:t xml:space="preserve"> Notifications</w:t>
+      </w:r>
+    </w:p>
+    <w:p>
+      <w:r>
+        <w:rPr>
+          <w:b/>
+        </w:rPr>
+        <w:t xml:space="preserve">Description: </w:t>
+      </w:r>
+      <w:r>
+        <w:t xml:space="preserve"> A registered and signed in </w:t>
+      </w:r>
+      <w:r>
+        <w:t>users should</w:t>
+      </w:r>
+      <w:r>
+        <w:t xml:space="preserve"> see</w:t>
+      </w:r>
+      <w:r>
+        <w:t xml:space="preserve"> notifications </w:t>
+      </w:r>
+      <w:r>
+        <w:t>if things have happened. The following event should trigger a notification.</w:t>
       </w:r>
     </w:p>
     <w:p/>
@@ -319,11 +1772,11 @@
         <w:pStyle w:val="Liststycke"/>
         <w:numPr>
           <w:ilvl w:val="0"/>
-          <w:numId w:val="1"/>
+          <w:numId w:val="3"/>
         </w:numPr>
       </w:pPr>
       <w:r>
-        <w:t>Register account</w:t>
+        <w:t>A user has requested to join your event.</w:t>
       </w:r>
     </w:p>
     <w:p>
@@ -331,12 +1784,17 @@
         <w:pStyle w:val="Liststycke"/>
         <w:numPr>
           <w:ilvl w:val="0"/>
-          <w:numId w:val="1"/>
+          <w:numId w:val="3"/>
         </w:numPr>
       </w:pPr>
       <w:r>
-        <w:lastRenderedPageBreak/>
-        <w:t>sign in with account</w:t>
+        <w:t>Join event request</w:t>
+      </w:r>
+      <w:r>
+        <w:t xml:space="preserve"> has been</w:t>
+      </w:r>
+      <w:r>
+        <w:t xml:space="preserve"> approved or declined.</w:t>
       </w:r>
     </w:p>
     <w:p>
@@ -344,11 +1802,17 @@
         <w:pStyle w:val="Liststycke"/>
         <w:numPr>
           <w:ilvl w:val="0"/>
-          <w:numId w:val="1"/>
+          <w:numId w:val="3"/>
         </w:numPr>
       </w:pPr>
       <w:r>
-        <w:t>forget password</w:t>
+        <w:t>Join</w:t>
+      </w:r>
+      <w:r>
+        <w:t>ed</w:t>
+      </w:r>
+      <w:r>
+        <w:t xml:space="preserve"> event has been updated.</w:t>
       </w:r>
     </w:p>
     <w:p>
@@ -356,11 +1820,11 @@
         <w:pStyle w:val="Liststycke"/>
         <w:numPr>
           <w:ilvl w:val="0"/>
-          <w:numId w:val="1"/>
+          <w:numId w:val="3"/>
         </w:numPr>
       </w:pPr>
       <w:r>
-        <w:t>edit profile, picture, location, description, dogs</w:t>
+        <w:t>Joined event has been cancelled.</w:t>
       </w:r>
     </w:p>
     <w:p>
@@ -368,105 +1832,388 @@
         <w:pStyle w:val="Liststycke"/>
         <w:numPr>
           <w:ilvl w:val="0"/>
-          <w:numId w:val="1"/>
+          <w:numId w:val="3"/>
         </w:numPr>
       </w:pPr>
       <w:r>
-        <w:t>create event</w:t>
-      </w:r>
-    </w:p>
-    <w:p>
-      <w:pPr>
-        <w:pStyle w:val="Liststycke"/>
-        <w:numPr>
-          <w:ilvl w:val="0"/>
-          <w:numId w:val="1"/>
-        </w:numPr>
-      </w:pPr>
-      <w:r>
-        <w:t>delete own event</w:t>
-      </w:r>
-    </w:p>
-    <w:p>
-      <w:pPr>
-        <w:pStyle w:val="Liststycke"/>
-        <w:numPr>
-          <w:ilvl w:val="0"/>
-          <w:numId w:val="1"/>
-        </w:numPr>
-      </w:pPr>
-      <w:r>
-        <w:t>edit event</w:t>
-      </w:r>
-    </w:p>
-    <w:p>
-      <w:pPr>
-        <w:pStyle w:val="Liststycke"/>
-        <w:numPr>
-          <w:ilvl w:val="0"/>
-          <w:numId w:val="1"/>
-        </w:numPr>
-      </w:pPr>
-      <w:r>
-        <w:t>request join event</w:t>
-      </w:r>
-    </w:p>
-    <w:p>
-      <w:pPr>
-        <w:pStyle w:val="Liststycke"/>
-        <w:numPr>
-          <w:ilvl w:val="0"/>
-          <w:numId w:val="1"/>
-        </w:numPr>
-      </w:pPr>
-      <w:r>
-        <w:t>approve join request</w:t>
-      </w:r>
-    </w:p>
-    <w:p>
-      <w:pPr>
-        <w:pStyle w:val="Liststycke"/>
-        <w:numPr>
-          <w:ilvl w:val="0"/>
-          <w:numId w:val="1"/>
-        </w:numPr>
-      </w:pPr>
-      <w:r>
-        <w:t>leave event</w:t>
-      </w:r>
-    </w:p>
-    <w:p>
-      <w:pPr>
-        <w:pStyle w:val="Liststycke"/>
-        <w:numPr>
-          <w:ilvl w:val="0"/>
-          <w:numId w:val="1"/>
-        </w:numPr>
-      </w:pPr>
-      <w:r>
-        <w:t>post comment on joined event</w:t>
-      </w:r>
-    </w:p>
-    <w:p>
-      <w:pPr>
-        <w:pStyle w:val="Liststycke"/>
-        <w:numPr>
-          <w:ilvl w:val="0"/>
-          <w:numId w:val="1"/>
-        </w:numPr>
-      </w:pPr>
-      <w:r>
-        <w:t>delete own comment</w:t>
-      </w:r>
-    </w:p>
-    <w:p>
-      <w:pPr>
-        <w:pStyle w:val="Liststycke"/>
-        <w:numPr>
-          <w:ilvl w:val="0"/>
-          <w:numId w:val="1"/>
-        </w:numPr>
-      </w:pPr>
+        <w:t>Comment posted on joined</w:t>
+      </w:r>
+      <w:r>
+        <w:t xml:space="preserve"> or own</w:t>
+      </w:r>
+      <w:r>
+        <w:t xml:space="preserve"> event.</w:t>
+      </w:r>
+    </w:p>
+    <w:p/>
+    <w:p>
+      <w:r>
+        <w:t>Notifications should be marked as read once they have been viewed.</w:t>
+      </w:r>
+    </w:p>
+    <w:p/>
+    <w:p>
+      <w:r>
+        <w:rPr>
+          <w:b/>
+        </w:rPr>
+        <w:t xml:space="preserve">Dependency: </w:t>
+      </w:r>
+      <w:r>
+        <w:t>1.1, 1.2</w:t>
+      </w:r>
+    </w:p>
+    <w:p>
+      <w:pPr>
+        <w:pStyle w:val="Rubrik2"/>
+      </w:pPr>
+      <w:r>
+        <w:lastRenderedPageBreak/>
+        <w:t xml:space="preserve">User </w:t>
+      </w:r>
+      <w:r>
+        <w:t>C</w:t>
+      </w:r>
+      <w:r>
+        <w:t>lass - Administrators</w:t>
+      </w:r>
+    </w:p>
+    <w:p>
+      <w:pPr>
+        <w:pStyle w:val="Rubrik3"/>
+        <w:rPr>
+          <w:rFonts w:asciiTheme="minorHAnsi" w:eastAsiaTheme="minorEastAsia" w:hAnsiTheme="minorHAnsi"/>
+          <w:b w:val="0"/>
+          <w:bCs w:val="0"/>
+          <w:szCs w:val="24"/>
+        </w:rPr>
+      </w:pPr>
+      <w:r>
+        <w:rPr>
+          <w:rFonts w:asciiTheme="minorHAnsi" w:eastAsiaTheme="minorEastAsia" w:hAnsiTheme="minorHAnsi"/>
+          <w:b w:val="0"/>
+          <w:bCs w:val="0"/>
+          <w:szCs w:val="24"/>
+        </w:rPr>
+        <w:t>Administrators should be able to do everything a regular user can do along with a few other things.</w:t>
+      </w:r>
+    </w:p>
+    <w:p/>
+    <w:p>
+      <w:pPr>
+        <w:pStyle w:val="Rubrik3"/>
+      </w:pPr>
+      <w:r>
+        <w:t>FR2.1</w:t>
+      </w:r>
+    </w:p>
+    <w:p>
+      <w:r>
+        <w:rPr>
+          <w:b/>
+        </w:rPr>
+        <w:t>Title:</w:t>
+      </w:r>
+      <w:r>
+        <w:t xml:space="preserve"> </w:t>
+      </w:r>
+      <w:r>
+        <w:t>View all events</w:t>
+      </w:r>
+    </w:p>
+    <w:p>
+      <w:r>
+        <w:rPr>
+          <w:b/>
+        </w:rPr>
+        <w:t xml:space="preserve">Description: </w:t>
+      </w:r>
+      <w:r>
+        <w:t xml:space="preserve"> </w:t>
+      </w:r>
+      <w:r>
+        <w:t>A signed in administrato</w:t>
+      </w:r>
+      <w:r>
+        <w:t xml:space="preserve">r </w:t>
+      </w:r>
+      <w:r>
+        <w:t xml:space="preserve">should </w:t>
+      </w:r>
+      <w:r>
+        <w:t>have access to all event</w:t>
+      </w:r>
+      <w:r>
+        <w:t xml:space="preserve">s and </w:t>
+      </w:r>
+      <w:r>
+        <w:t>should</w:t>
+      </w:r>
+      <w:r>
+        <w:t xml:space="preserve"> not have to join an </w:t>
+      </w:r>
+      <w:r>
+        <w:t>event to be able to view it.</w:t>
+      </w:r>
+    </w:p>
+    <w:p/>
+    <w:p>
+      <w:pPr>
+        <w:pStyle w:val="Rubrik3"/>
+      </w:pPr>
+      <w:r>
+        <w:t>FR2.</w:t>
+      </w:r>
+      <w:r>
+        <w:t>2</w:t>
+      </w:r>
+    </w:p>
+    <w:p>
+      <w:r>
+        <w:rPr>
+          <w:b/>
+        </w:rPr>
+        <w:t>Title:</w:t>
+      </w:r>
+      <w:r>
+        <w:t xml:space="preserve"> </w:t>
+      </w:r>
+      <w:r>
+        <w:t>Delete event</w:t>
+      </w:r>
+    </w:p>
+    <w:p>
+      <w:r>
+        <w:rPr>
+          <w:b/>
+        </w:rPr>
+        <w:t xml:space="preserve">Description: </w:t>
+      </w:r>
+      <w:r>
+        <w:t xml:space="preserve"> A signed in administrator </w:t>
+      </w:r>
+      <w:r>
+        <w:t xml:space="preserve">should </w:t>
+      </w:r>
+      <w:r>
+        <w:t>be able to delete events if desired.</w:t>
+      </w:r>
+    </w:p>
+    <w:p>
+      <w:r>
+        <w:rPr>
+          <w:b/>
+        </w:rPr>
+        <w:t xml:space="preserve">Dependency: </w:t>
+      </w:r>
+      <w:r>
+        <w:t>2.1</w:t>
+      </w:r>
+    </w:p>
+    <w:p/>
+    <w:p>
+      <w:pPr>
+        <w:pStyle w:val="Rubrik3"/>
+      </w:pPr>
+      <w:r>
+        <w:t>FR2.</w:t>
+      </w:r>
+      <w:r>
+        <w:t>3</w:t>
+      </w:r>
+    </w:p>
+    <w:p>
+      <w:r>
+        <w:rPr>
+          <w:b/>
+        </w:rPr>
+        <w:t>Title:</w:t>
+      </w:r>
+      <w:r>
+        <w:t xml:space="preserve"> </w:t>
+      </w:r>
+      <w:r>
+        <w:t>Delete comment</w:t>
+      </w:r>
+    </w:p>
+    <w:p>
+      <w:r>
+        <w:rPr>
+          <w:b/>
+        </w:rPr>
+        <w:t xml:space="preserve">Description: </w:t>
+      </w:r>
+      <w:r>
+        <w:t xml:space="preserve"> A signed in administrator should be able to delete </w:t>
+      </w:r>
+      <w:r>
+        <w:t>comments on events if desired.</w:t>
+      </w:r>
+    </w:p>
+    <w:p>
+      <w:r>
+        <w:rPr>
+          <w:b/>
+        </w:rPr>
+        <w:t xml:space="preserve">Dependency: </w:t>
+      </w:r>
+      <w:r>
+        <w:t>2.1</w:t>
+      </w:r>
+    </w:p>
+    <w:p/>
+    <w:p/>
+    <w:p>
+      <w:pPr>
+        <w:pStyle w:val="Rubrik3"/>
+      </w:pPr>
+      <w:r>
+        <w:t>FR2.</w:t>
+      </w:r>
+      <w:r>
+        <w:t>4</w:t>
+      </w:r>
+    </w:p>
+    <w:p>
+      <w:r>
+        <w:rPr>
+          <w:b/>
+        </w:rPr>
+        <w:t>Title:</w:t>
+      </w:r>
+      <w:r>
+        <w:t xml:space="preserve"> </w:t>
+      </w:r>
+      <w:r>
+        <w:t>Suspend user</w:t>
+      </w:r>
+    </w:p>
+    <w:p>
+      <w:r>
+        <w:rPr>
+          <w:b/>
+        </w:rPr>
+        <w:t xml:space="preserve">Description: </w:t>
+      </w:r>
+      <w:r>
+        <w:t xml:space="preserve"> A signed in administrator should be able to </w:t>
+      </w:r>
+      <w:r>
+        <w:t>suspend a user if desired</w:t>
+      </w:r>
+      <w:r>
+        <w:t xml:space="preserve"> so that he/she will not be able to user their account anymore.</w:t>
+      </w:r>
+    </w:p>
+    <w:p/>
+    <w:p/>
+    <w:p/>
+    <w:p>
+      <w:pPr>
+        <w:spacing w:after="200" w:line="276" w:lineRule="auto"/>
+      </w:pPr>
+      <w:r>
+        <w:br w:type="page"/>
+      </w:r>
+    </w:p>
+    <w:p>
+      <w:pPr>
+        <w:pStyle w:val="Rubrik1"/>
+        <w:rPr>
+          <w:noProof/>
+          <w:lang w:val="en-US" w:eastAsia="sv-SE" w:bidi="ar-SA"/>
+        </w:rPr>
+      </w:pPr>
+      <w:r>
+        <w:rPr>
+          <w:noProof/>
+          <w:lang w:val="en-US" w:eastAsia="sv-SE" w:bidi="ar-SA"/>
+        </w:rPr>
+        <w:lastRenderedPageBreak/>
+        <w:t>Appendix</w:t>
+      </w:r>
+    </w:p>
+    <w:p>
+      <w:pPr>
+        <w:rPr>
+          <w:lang w:eastAsia="sv-SE" w:bidi="ar-SA"/>
+        </w:rPr>
+      </w:pPr>
+    </w:p>
+    <w:p>
+      <w:pPr>
+        <w:pStyle w:val="Rubrik2"/>
+        <w:rPr>
+          <w:lang w:eastAsia="sv-SE" w:bidi="ar-SA"/>
+        </w:rPr>
+      </w:pPr>
+      <w:r>
+        <w:rPr>
+          <w:lang w:eastAsia="sv-SE" w:bidi="ar-SA"/>
+        </w:rPr>
+        <w:t>Domain Model</w:t>
+      </w:r>
+    </w:p>
+    <w:p>
+      <w:pPr>
+        <w:rPr>
+          <w:noProof/>
+          <w:lang w:eastAsia="sv-SE" w:bidi="ar-SA"/>
+        </w:rPr>
+      </w:pPr>
+    </w:p>
+    <w:p>
+      <w:r>
+        <w:rPr>
+          <w:noProof/>
+          <w:lang w:eastAsia="sv-SE" w:bidi="ar-SA"/>
+        </w:rPr>
+        <w:drawing>
+          <wp:inline distT="0" distB="0" distL="0" distR="0">
+            <wp:extent cx="5753100" cy="2628900"/>
+            <wp:effectExtent l="0" t="0" r="0" b="0"/>
+            <wp:docPr id="4" name="Bild 4" descr="C:\Users\Daniel\Documents\GitHub\2DV512\req_spec\domain model.png"/>
+            <wp:cNvGraphicFramePr>
+              <a:graphicFrameLocks xmlns:a="http://schemas.openxmlformats.org/drawingml/2006/main" noChangeAspect="1"/>
+            </wp:cNvGraphicFramePr>
+            <a:graphic xmlns:a="http://schemas.openxmlformats.org/drawingml/2006/main">
+              <a:graphicData uri="http://schemas.openxmlformats.org/drawingml/2006/picture">
+                <pic:pic xmlns:pic="http://schemas.openxmlformats.org/drawingml/2006/picture">
+                  <pic:nvPicPr>
+                    <pic:cNvPr id="0" name="Picture 4" descr="C:\Users\Daniel\Documents\GitHub\2DV512\req_spec\domain model.png"/>
+                    <pic:cNvPicPr>
+                      <a:picLocks noChangeAspect="1" noChangeArrowheads="1"/>
+                    </pic:cNvPicPr>
+                  </pic:nvPicPr>
+                  <pic:blipFill>
+                    <a:blip r:embed="rId10" cstate="print"/>
+                    <a:srcRect/>
+                    <a:stretch>
+                      <a:fillRect/>
+                    </a:stretch>
+                  </pic:blipFill>
+                  <pic:spPr bwMode="auto">
+                    <a:xfrm>
+                      <a:off x="0" y="0"/>
+                      <a:ext cx="5753100" cy="2628900"/>
+                    </a:xfrm>
+                    <a:prstGeom prst="rect">
+                      <a:avLst/>
+                    </a:prstGeom>
+                    <a:noFill/>
+                    <a:ln w="9525">
+                      <a:noFill/>
+                      <a:miter lim="800000"/>
+                      <a:headEnd/>
+                      <a:tailEnd/>
+                    </a:ln>
+                  </pic:spPr>
+                </pic:pic>
+              </a:graphicData>
+            </a:graphic>
+          </wp:inline>
+        </w:drawing>
+      </w:r>
     </w:p>
     <w:sectPr>
       <w:pgSz w:w="11906" w:h="16838"/>
@@ -478,12 +2225,50 @@
 </w:document>
 </file>
 
+<file path=word/endnotes.xml><?xml version="1.0" encoding="utf-8"?>
+<w:endnotes xmlns:ve="http://schemas.openxmlformats.org/markup-compatibility/2006" xmlns:o="urn:schemas-microsoft-com:office:office" xmlns:r="http://schemas.openxmlformats.org/officeDocument/2006/relationships" xmlns:m="http://schemas.openxmlformats.org/officeDocument/2006/math" xmlns:v="urn:schemas-microsoft-com:vml" xmlns:wp="http://schemas.openxmlformats.org/drawingml/2006/wordprocessingDrawing" xmlns:w10="urn:schemas-microsoft-com:office:word" xmlns:w="http://schemas.openxmlformats.org/wordprocessingml/2006/main" xmlns:wne="http://schemas.microsoft.com/office/word/2006/wordml">
+  <w:endnote w:type="separator" w:id="-1">
+    <w:p>
+      <w:r>
+        <w:separator/>
+      </w:r>
+    </w:p>
+  </w:endnote>
+  <w:endnote w:type="continuationSeparator" w:id="0">
+    <w:p>
+      <w:r>
+        <w:continuationSeparator/>
+      </w:r>
+    </w:p>
+  </w:endnote>
+</w:endnotes>
+</file>
+
+<file path=word/footnotes.xml><?xml version="1.0" encoding="utf-8"?>
+<w:footnotes xmlns:ve="http://schemas.openxmlformats.org/markup-compatibility/2006" xmlns:o="urn:schemas-microsoft-com:office:office" xmlns:r="http://schemas.openxmlformats.org/officeDocument/2006/relationships" xmlns:m="http://schemas.openxmlformats.org/officeDocument/2006/math" xmlns:v="urn:schemas-microsoft-com:vml" xmlns:wp="http://schemas.openxmlformats.org/drawingml/2006/wordprocessingDrawing" xmlns:w10="urn:schemas-microsoft-com:office:word" xmlns:w="http://schemas.openxmlformats.org/wordprocessingml/2006/main" xmlns:wne="http://schemas.microsoft.com/office/word/2006/wordml">
+  <w:footnote w:type="separator" w:id="-1">
+    <w:p>
+      <w:r>
+        <w:separator/>
+      </w:r>
+    </w:p>
+  </w:footnote>
+  <w:footnote w:type="continuationSeparator" w:id="0">
+    <w:p>
+      <w:r>
+        <w:continuationSeparator/>
+      </w:r>
+    </w:p>
+  </w:footnote>
+</w:footnotes>
+</file>
+
 <file path=word/numbering.xml><?xml version="1.0" encoding="utf-8"?>
 <w:numbering xmlns:ve="http://schemas.openxmlformats.org/markup-compatibility/2006" xmlns:o="urn:schemas-microsoft-com:office:office" xmlns:r="http://schemas.openxmlformats.org/officeDocument/2006/relationships" xmlns:m="http://schemas.openxmlformats.org/officeDocument/2006/math" xmlns:v="urn:schemas-microsoft-com:vml" xmlns:wp="http://schemas.openxmlformats.org/drawingml/2006/wordprocessingDrawing" xmlns:w10="urn:schemas-microsoft-com:office:word" xmlns:w="http://schemas.openxmlformats.org/wordprocessingml/2006/main" xmlns:wne="http://schemas.microsoft.com/office/word/2006/wordml">
   <w:abstractNum w:abstractNumId="0">
-    <w:nsid w:val="5EFB1476"/>
+    <w:nsid w:val="020A6611"/>
     <w:multiLevelType w:val="hybridMultilevel"/>
-    <w:tmpl w:val="4DBEF2C6"/>
+    <w:tmpl w:val="EDE88E3E"/>
     <w:lvl w:ilvl="0" w:tplc="041D0001">
       <w:start w:val="1"/>
       <w:numFmt w:val="bullet"/>
@@ -593,7 +2378,328 @@
       </w:rPr>
     </w:lvl>
   </w:abstractNum>
+  <w:abstractNum w:abstractNumId="1">
+    <w:nsid w:val="0C7A46F6"/>
+    <w:multiLevelType w:val="hybridMultilevel"/>
+    <w:tmpl w:val="FDDA3F62"/>
+    <w:lvl w:ilvl="0" w:tplc="041D000F">
+      <w:start w:val="1"/>
+      <w:numFmt w:val="decimal"/>
+      <w:lvlText w:val="%1."/>
+      <w:lvlJc w:val="left"/>
+      <w:pPr>
+        <w:ind w:left="720" w:hanging="360"/>
+      </w:pPr>
+    </w:lvl>
+    <w:lvl w:ilvl="1" w:tplc="041D0019" w:tentative="1">
+      <w:start w:val="1"/>
+      <w:numFmt w:val="lowerLetter"/>
+      <w:lvlText w:val="%2."/>
+      <w:lvlJc w:val="left"/>
+      <w:pPr>
+        <w:ind w:left="1440" w:hanging="360"/>
+      </w:pPr>
+    </w:lvl>
+    <w:lvl w:ilvl="2" w:tplc="041D001B" w:tentative="1">
+      <w:start w:val="1"/>
+      <w:numFmt w:val="lowerRoman"/>
+      <w:lvlText w:val="%3."/>
+      <w:lvlJc w:val="right"/>
+      <w:pPr>
+        <w:ind w:left="2160" w:hanging="180"/>
+      </w:pPr>
+    </w:lvl>
+    <w:lvl w:ilvl="3" w:tplc="041D000F" w:tentative="1">
+      <w:start w:val="1"/>
+      <w:numFmt w:val="decimal"/>
+      <w:lvlText w:val="%4."/>
+      <w:lvlJc w:val="left"/>
+      <w:pPr>
+        <w:ind w:left="2880" w:hanging="360"/>
+      </w:pPr>
+    </w:lvl>
+    <w:lvl w:ilvl="4" w:tplc="041D0019" w:tentative="1">
+      <w:start w:val="1"/>
+      <w:numFmt w:val="lowerLetter"/>
+      <w:lvlText w:val="%5."/>
+      <w:lvlJc w:val="left"/>
+      <w:pPr>
+        <w:ind w:left="3600" w:hanging="360"/>
+      </w:pPr>
+    </w:lvl>
+    <w:lvl w:ilvl="5" w:tplc="041D001B" w:tentative="1">
+      <w:start w:val="1"/>
+      <w:numFmt w:val="lowerRoman"/>
+      <w:lvlText w:val="%6."/>
+      <w:lvlJc w:val="right"/>
+      <w:pPr>
+        <w:ind w:left="4320" w:hanging="180"/>
+      </w:pPr>
+    </w:lvl>
+    <w:lvl w:ilvl="6" w:tplc="041D000F" w:tentative="1">
+      <w:start w:val="1"/>
+      <w:numFmt w:val="decimal"/>
+      <w:lvlText w:val="%7."/>
+      <w:lvlJc w:val="left"/>
+      <w:pPr>
+        <w:ind w:left="5040" w:hanging="360"/>
+      </w:pPr>
+    </w:lvl>
+    <w:lvl w:ilvl="7" w:tplc="041D0019" w:tentative="1">
+      <w:start w:val="1"/>
+      <w:numFmt w:val="lowerLetter"/>
+      <w:lvlText w:val="%8."/>
+      <w:lvlJc w:val="left"/>
+      <w:pPr>
+        <w:ind w:left="5760" w:hanging="360"/>
+      </w:pPr>
+    </w:lvl>
+    <w:lvl w:ilvl="8" w:tplc="041D001B" w:tentative="1">
+      <w:start w:val="1"/>
+      <w:numFmt w:val="lowerRoman"/>
+      <w:lvlText w:val="%9."/>
+      <w:lvlJc w:val="right"/>
+      <w:pPr>
+        <w:ind w:left="6480" w:hanging="180"/>
+      </w:pPr>
+    </w:lvl>
+  </w:abstractNum>
+  <w:abstractNum w:abstractNumId="2">
+    <w:nsid w:val="32757A34"/>
+    <w:multiLevelType w:val="hybridMultilevel"/>
+    <w:tmpl w:val="B9580AFC"/>
+    <w:lvl w:ilvl="0" w:tplc="041D0001">
+      <w:start w:val="1"/>
+      <w:numFmt w:val="bullet"/>
+      <w:lvlText w:val=""/>
+      <w:lvlJc w:val="left"/>
+      <w:pPr>
+        <w:ind w:left="720" w:hanging="360"/>
+      </w:pPr>
+      <w:rPr>
+        <w:rFonts w:ascii="Symbol" w:hAnsi="Symbol" w:hint="default"/>
+      </w:rPr>
+    </w:lvl>
+    <w:lvl w:ilvl="1" w:tplc="041D0003" w:tentative="1">
+      <w:start w:val="1"/>
+      <w:numFmt w:val="bullet"/>
+      <w:lvlText w:val="o"/>
+      <w:lvlJc w:val="left"/>
+      <w:pPr>
+        <w:ind w:left="1440" w:hanging="360"/>
+      </w:pPr>
+      <w:rPr>
+        <w:rFonts w:ascii="Courier New" w:hAnsi="Courier New" w:cs="Courier New" w:hint="default"/>
+      </w:rPr>
+    </w:lvl>
+    <w:lvl w:ilvl="2" w:tplc="041D0005" w:tentative="1">
+      <w:start w:val="1"/>
+      <w:numFmt w:val="bullet"/>
+      <w:lvlText w:val=""/>
+      <w:lvlJc w:val="left"/>
+      <w:pPr>
+        <w:ind w:left="2160" w:hanging="360"/>
+      </w:pPr>
+      <w:rPr>
+        <w:rFonts w:ascii="Wingdings" w:hAnsi="Wingdings" w:hint="default"/>
+      </w:rPr>
+    </w:lvl>
+    <w:lvl w:ilvl="3" w:tplc="041D0001" w:tentative="1">
+      <w:start w:val="1"/>
+      <w:numFmt w:val="bullet"/>
+      <w:lvlText w:val=""/>
+      <w:lvlJc w:val="left"/>
+      <w:pPr>
+        <w:ind w:left="2880" w:hanging="360"/>
+      </w:pPr>
+      <w:rPr>
+        <w:rFonts w:ascii="Symbol" w:hAnsi="Symbol" w:hint="default"/>
+      </w:rPr>
+    </w:lvl>
+    <w:lvl w:ilvl="4" w:tplc="041D0003" w:tentative="1">
+      <w:start w:val="1"/>
+      <w:numFmt w:val="bullet"/>
+      <w:lvlText w:val="o"/>
+      <w:lvlJc w:val="left"/>
+      <w:pPr>
+        <w:ind w:left="3600" w:hanging="360"/>
+      </w:pPr>
+      <w:rPr>
+        <w:rFonts w:ascii="Courier New" w:hAnsi="Courier New" w:cs="Courier New" w:hint="default"/>
+      </w:rPr>
+    </w:lvl>
+    <w:lvl w:ilvl="5" w:tplc="041D0005" w:tentative="1">
+      <w:start w:val="1"/>
+      <w:numFmt w:val="bullet"/>
+      <w:lvlText w:val=""/>
+      <w:lvlJc w:val="left"/>
+      <w:pPr>
+        <w:ind w:left="4320" w:hanging="360"/>
+      </w:pPr>
+      <w:rPr>
+        <w:rFonts w:ascii="Wingdings" w:hAnsi="Wingdings" w:hint="default"/>
+      </w:rPr>
+    </w:lvl>
+    <w:lvl w:ilvl="6" w:tplc="041D0001" w:tentative="1">
+      <w:start w:val="1"/>
+      <w:numFmt w:val="bullet"/>
+      <w:lvlText w:val=""/>
+      <w:lvlJc w:val="left"/>
+      <w:pPr>
+        <w:ind w:left="5040" w:hanging="360"/>
+      </w:pPr>
+      <w:rPr>
+        <w:rFonts w:ascii="Symbol" w:hAnsi="Symbol" w:hint="default"/>
+      </w:rPr>
+    </w:lvl>
+    <w:lvl w:ilvl="7" w:tplc="041D0003" w:tentative="1">
+      <w:start w:val="1"/>
+      <w:numFmt w:val="bullet"/>
+      <w:lvlText w:val="o"/>
+      <w:lvlJc w:val="left"/>
+      <w:pPr>
+        <w:ind w:left="5760" w:hanging="360"/>
+      </w:pPr>
+      <w:rPr>
+        <w:rFonts w:ascii="Courier New" w:hAnsi="Courier New" w:cs="Courier New" w:hint="default"/>
+      </w:rPr>
+    </w:lvl>
+    <w:lvl w:ilvl="8" w:tplc="041D0005" w:tentative="1">
+      <w:start w:val="1"/>
+      <w:numFmt w:val="bullet"/>
+      <w:lvlText w:val=""/>
+      <w:lvlJc w:val="left"/>
+      <w:pPr>
+        <w:ind w:left="6480" w:hanging="360"/>
+      </w:pPr>
+      <w:rPr>
+        <w:rFonts w:ascii="Wingdings" w:hAnsi="Wingdings" w:hint="default"/>
+      </w:rPr>
+    </w:lvl>
+  </w:abstractNum>
+  <w:abstractNum w:abstractNumId="3">
+    <w:nsid w:val="5EFB1476"/>
+    <w:multiLevelType w:val="hybridMultilevel"/>
+    <w:tmpl w:val="4DBEF2C6"/>
+    <w:lvl w:ilvl="0" w:tplc="041D0001">
+      <w:start w:val="1"/>
+      <w:numFmt w:val="bullet"/>
+      <w:lvlText w:val=""/>
+      <w:lvlJc w:val="left"/>
+      <w:pPr>
+        <w:ind w:left="720" w:hanging="360"/>
+      </w:pPr>
+      <w:rPr>
+        <w:rFonts w:ascii="Symbol" w:hAnsi="Symbol" w:hint="default"/>
+      </w:rPr>
+    </w:lvl>
+    <w:lvl w:ilvl="1" w:tplc="041D0003" w:tentative="1">
+      <w:start w:val="1"/>
+      <w:numFmt w:val="bullet"/>
+      <w:lvlText w:val="o"/>
+      <w:lvlJc w:val="left"/>
+      <w:pPr>
+        <w:ind w:left="1440" w:hanging="360"/>
+      </w:pPr>
+      <w:rPr>
+        <w:rFonts w:ascii="Courier New" w:hAnsi="Courier New" w:cs="Courier New" w:hint="default"/>
+      </w:rPr>
+    </w:lvl>
+    <w:lvl w:ilvl="2" w:tplc="041D0005" w:tentative="1">
+      <w:start w:val="1"/>
+      <w:numFmt w:val="bullet"/>
+      <w:lvlText w:val=""/>
+      <w:lvlJc w:val="left"/>
+      <w:pPr>
+        <w:ind w:left="2160" w:hanging="360"/>
+      </w:pPr>
+      <w:rPr>
+        <w:rFonts w:ascii="Wingdings" w:hAnsi="Wingdings" w:hint="default"/>
+      </w:rPr>
+    </w:lvl>
+    <w:lvl w:ilvl="3" w:tplc="041D0001" w:tentative="1">
+      <w:start w:val="1"/>
+      <w:numFmt w:val="bullet"/>
+      <w:lvlText w:val=""/>
+      <w:lvlJc w:val="left"/>
+      <w:pPr>
+        <w:ind w:left="2880" w:hanging="360"/>
+      </w:pPr>
+      <w:rPr>
+        <w:rFonts w:ascii="Symbol" w:hAnsi="Symbol" w:hint="default"/>
+      </w:rPr>
+    </w:lvl>
+    <w:lvl w:ilvl="4" w:tplc="041D0003" w:tentative="1">
+      <w:start w:val="1"/>
+      <w:numFmt w:val="bullet"/>
+      <w:lvlText w:val="o"/>
+      <w:lvlJc w:val="left"/>
+      <w:pPr>
+        <w:ind w:left="3600" w:hanging="360"/>
+      </w:pPr>
+      <w:rPr>
+        <w:rFonts w:ascii="Courier New" w:hAnsi="Courier New" w:cs="Courier New" w:hint="default"/>
+      </w:rPr>
+    </w:lvl>
+    <w:lvl w:ilvl="5" w:tplc="041D0005" w:tentative="1">
+      <w:start w:val="1"/>
+      <w:numFmt w:val="bullet"/>
+      <w:lvlText w:val=""/>
+      <w:lvlJc w:val="left"/>
+      <w:pPr>
+        <w:ind w:left="4320" w:hanging="360"/>
+      </w:pPr>
+      <w:rPr>
+        <w:rFonts w:ascii="Wingdings" w:hAnsi="Wingdings" w:hint="default"/>
+      </w:rPr>
+    </w:lvl>
+    <w:lvl w:ilvl="6" w:tplc="041D0001" w:tentative="1">
+      <w:start w:val="1"/>
+      <w:numFmt w:val="bullet"/>
+      <w:lvlText w:val=""/>
+      <w:lvlJc w:val="left"/>
+      <w:pPr>
+        <w:ind w:left="5040" w:hanging="360"/>
+      </w:pPr>
+      <w:rPr>
+        <w:rFonts w:ascii="Symbol" w:hAnsi="Symbol" w:hint="default"/>
+      </w:rPr>
+    </w:lvl>
+    <w:lvl w:ilvl="7" w:tplc="041D0003" w:tentative="1">
+      <w:start w:val="1"/>
+      <w:numFmt w:val="bullet"/>
+      <w:lvlText w:val="o"/>
+      <w:lvlJc w:val="left"/>
+      <w:pPr>
+        <w:ind w:left="5760" w:hanging="360"/>
+      </w:pPr>
+      <w:rPr>
+        <w:rFonts w:ascii="Courier New" w:hAnsi="Courier New" w:cs="Courier New" w:hint="default"/>
+      </w:rPr>
+    </w:lvl>
+    <w:lvl w:ilvl="8" w:tplc="041D0005" w:tentative="1">
+      <w:start w:val="1"/>
+      <w:numFmt w:val="bullet"/>
+      <w:lvlText w:val=""/>
+      <w:lvlJc w:val="left"/>
+      <w:pPr>
+        <w:ind w:left="6480" w:hanging="360"/>
+      </w:pPr>
+      <w:rPr>
+        <w:rFonts w:ascii="Wingdings" w:hAnsi="Wingdings" w:hint="default"/>
+      </w:rPr>
+    </w:lvl>
+  </w:abstractNum>
   <w:num w:numId="1">
+    <w:abstractNumId w:val="3"/>
+  </w:num>
+  <w:num w:numId="2">
+    <w:abstractNumId w:val="1"/>
+  </w:num>
+  <w:num w:numId="3">
+    <w:abstractNumId w:val="2"/>
+  </w:num>
+  <w:num w:numId="4">
     <w:abstractNumId w:val="0"/>
   </w:num>
 </w:numbering>
@@ -821,7 +2927,7 @@
     <w:uiPriority w:val="9"/>
     <w:unhideWhenUsed/>
     <w:qFormat/>
-    <w:rsid w:val="007359D6"/>
+    <w:rsid w:val="00DC6892"/>
     <w:pPr>
       <w:keepNext/>
       <w:spacing w:before="240" w:after="60"/>
@@ -831,7 +2937,6 @@
       <w:rFonts w:asciiTheme="majorHAnsi" w:eastAsiaTheme="majorEastAsia" w:hAnsiTheme="majorHAnsi"/>
       <w:b/>
       <w:bCs/>
-      <w:sz w:val="26"/>
       <w:szCs w:val="26"/>
     </w:rPr>
   </w:style>
@@ -1020,12 +3125,12 @@
     <w:basedOn w:val="Standardstycketeckensnitt"/>
     <w:link w:val="Rubrik3"/>
     <w:uiPriority w:val="9"/>
-    <w:rsid w:val="007359D6"/>
+    <w:rsid w:val="00DC6892"/>
     <w:rPr>
       <w:rFonts w:asciiTheme="majorHAnsi" w:eastAsiaTheme="majorEastAsia" w:hAnsiTheme="majorHAnsi"/>
       <w:b/>
       <w:bCs/>
-      <w:sz w:val="26"/>
+      <w:sz w:val="24"/>
       <w:szCs w:val="26"/>
     </w:rPr>
   </w:style>
@@ -1345,6 +3450,105 @@
     <w:pPr>
       <w:outlineLvl w:val="9"/>
     </w:pPr>
+  </w:style>
+  <w:style w:type="paragraph" w:styleId="Ballongtext">
+    <w:name w:val="Balloon Text"/>
+    <w:basedOn w:val="Normal"/>
+    <w:link w:val="BallongtextChar"/>
+    <w:uiPriority w:val="99"/>
+    <w:semiHidden/>
+    <w:unhideWhenUsed/>
+    <w:rsid w:val="0045269E"/>
+    <w:rPr>
+      <w:rFonts w:ascii="Tahoma" w:hAnsi="Tahoma" w:cs="Tahoma"/>
+      <w:sz w:val="16"/>
+      <w:szCs w:val="16"/>
+    </w:rPr>
+  </w:style>
+  <w:style w:type="character" w:customStyle="1" w:styleId="BallongtextChar">
+    <w:name w:val="Ballongtext Char"/>
+    <w:basedOn w:val="Standardstycketeckensnitt"/>
+    <w:link w:val="Ballongtext"/>
+    <w:uiPriority w:val="99"/>
+    <w:semiHidden/>
+    <w:rsid w:val="0045269E"/>
+    <w:rPr>
+      <w:rFonts w:ascii="Tahoma" w:hAnsi="Tahoma" w:cs="Tahoma"/>
+      <w:sz w:val="16"/>
+      <w:szCs w:val="16"/>
+    </w:rPr>
+  </w:style>
+  <w:style w:type="paragraph" w:styleId="Beskrivning">
+    <w:name w:val="caption"/>
+    <w:basedOn w:val="Normal"/>
+    <w:next w:val="Normal"/>
+    <w:uiPriority w:val="35"/>
+    <w:unhideWhenUsed/>
+    <w:rsid w:val="0045269E"/>
+    <w:pPr>
+      <w:spacing w:after="200"/>
+    </w:pPr>
+    <w:rPr>
+      <w:b/>
+      <w:bCs/>
+      <w:color w:val="4F81BD" w:themeColor="accent1"/>
+      <w:sz w:val="18"/>
+      <w:szCs w:val="18"/>
+    </w:rPr>
+  </w:style>
+  <w:style w:type="paragraph" w:styleId="Sidhuvud">
+    <w:name w:val="header"/>
+    <w:basedOn w:val="Normal"/>
+    <w:link w:val="SidhuvudChar"/>
+    <w:uiPriority w:val="99"/>
+    <w:semiHidden/>
+    <w:unhideWhenUsed/>
+    <w:rsid w:val="004907DC"/>
+    <w:pPr>
+      <w:tabs>
+        <w:tab w:val="center" w:pos="4536"/>
+        <w:tab w:val="right" w:pos="9072"/>
+      </w:tabs>
+    </w:pPr>
+  </w:style>
+  <w:style w:type="character" w:customStyle="1" w:styleId="SidhuvudChar">
+    <w:name w:val="Sidhuvud Char"/>
+    <w:basedOn w:val="Standardstycketeckensnitt"/>
+    <w:link w:val="Sidhuvud"/>
+    <w:uiPriority w:val="99"/>
+    <w:semiHidden/>
+    <w:rsid w:val="004907DC"/>
+    <w:rPr>
+      <w:sz w:val="24"/>
+      <w:szCs w:val="24"/>
+    </w:rPr>
+  </w:style>
+  <w:style w:type="paragraph" w:styleId="Sidfot">
+    <w:name w:val="footer"/>
+    <w:basedOn w:val="Normal"/>
+    <w:link w:val="SidfotChar"/>
+    <w:uiPriority w:val="99"/>
+    <w:semiHidden/>
+    <w:unhideWhenUsed/>
+    <w:rsid w:val="004907DC"/>
+    <w:pPr>
+      <w:tabs>
+        <w:tab w:val="center" w:pos="4536"/>
+        <w:tab w:val="right" w:pos="9072"/>
+      </w:tabs>
+    </w:pPr>
+  </w:style>
+  <w:style w:type="character" w:customStyle="1" w:styleId="SidfotChar">
+    <w:name w:val="Sidfot Char"/>
+    <w:basedOn w:val="Standardstycketeckensnitt"/>
+    <w:link w:val="Sidfot"/>
+    <w:uiPriority w:val="99"/>
+    <w:semiHidden/>
+    <w:rsid w:val="004907DC"/>
+    <w:rPr>
+      <w:sz w:val="24"/>
+      <w:szCs w:val="24"/>
+    </w:rPr>
   </w:style>
 </w:styles>
 </file>

</xml_diff>